<commit_message>
guia actualizada aux 2
</commit_message>
<xml_diff>
--- a/Guia ETABS.docx
+++ b/Guia ETABS.docx
@@ -189,6 +189,8 @@
       <w:r>
         <w:t xml:space="preserve"> (METALCON)</w:t>
       </w:r>
+      <w:bookmarkStart w:id="0" w:name="_GoBack"/>
+      <w:bookmarkEnd w:id="0"/>
     </w:p>
     <w:p>
       <w:pPr>
@@ -271,10 +273,32 @@
         <w:t>6.- Dibujar muros -&gt; Pier</w:t>
       </w:r>
     </w:p>
-    <w:p>
-      <w:bookmarkStart w:id="0" w:name="_GoBack"/>
-      <w:bookmarkEnd w:id="0"/>
-    </w:p>
+    <w:p/>
+    <w:p>
+      <w:pPr>
+        <w:pStyle w:val="ListParagraph"/>
+        <w:numPr>
+          <w:ilvl w:val="0"/>
+          <w:numId w:val="1"/>
+        </w:numPr>
+      </w:pPr>
+      <w:r>
+        <w:t>Dividir muros en puntos de intersección con otros muros o vigas.</w:t>
+      </w:r>
+    </w:p>
+    <w:p>
+      <w:pPr>
+        <w:pStyle w:val="ListParagraph"/>
+        <w:numPr>
+          <w:ilvl w:val="0"/>
+          <w:numId w:val="1"/>
+        </w:numPr>
+      </w:pPr>
+      <w:r>
+        <w:t>Si una viga atraviesa varios muros, en los puntos de intersección no se hace reléase porque si hay momento (negativo)</w:t>
+      </w:r>
+    </w:p>
+    <w:p/>
     <w:sectPr>
       <w:pgSz w:w="12240" w:h="15840"/>
       <w:pgMar w:top="1417" w:right="1701" w:bottom="1417" w:left="1701" w:header="708" w:footer="708" w:gutter="0"/>

</xml_diff>

<commit_message>
actualizados según auxiliar 3
</commit_message>
<xml_diff>
--- a/Guia ETABS.docx
+++ b/Guia ETABS.docx
@@ -4,7 +4,7 @@
   <w:body>
     <w:p>
       <w:pPr>
-        <w:pStyle w:val="Prrafodelista"/>
+        <w:pStyle w:val="ListParagraph"/>
         <w:numPr>
           <w:ilvl w:val="0"/>
           <w:numId w:val="1"/>
@@ -17,7 +17,7 @@
     </w:p>
     <w:p>
       <w:pPr>
-        <w:pStyle w:val="Prrafodelista"/>
+        <w:pStyle w:val="ListParagraph"/>
         <w:numPr>
           <w:ilvl w:val="0"/>
           <w:numId w:val="1"/>
@@ -30,13 +30,13 @@
     </w:p>
     <w:p>
       <w:pPr>
-        <w:pStyle w:val="Prrafodelista"/>
+        <w:pStyle w:val="ListParagraph"/>
         <w:ind w:left="0"/>
       </w:pPr>
     </w:p>
     <w:p>
       <w:pPr>
-        <w:pStyle w:val="Prrafodelista"/>
+        <w:pStyle w:val="ListParagraph"/>
         <w:numPr>
           <w:ilvl w:val="0"/>
           <w:numId w:val="1"/>
@@ -73,7 +73,7 @@
     </w:p>
     <w:p>
       <w:pPr>
-        <w:pStyle w:val="Prrafodelista"/>
+        <w:pStyle w:val="ListParagraph"/>
         <w:ind w:left="0"/>
       </w:pPr>
       <w:r>
@@ -83,7 +83,7 @@
     </w:p>
     <w:p>
       <w:pPr>
-        <w:pStyle w:val="Prrafodelista"/>
+        <w:pStyle w:val="ListParagraph"/>
         <w:ind w:left="0"/>
       </w:pPr>
       <w:r>
@@ -91,7 +91,7 @@
           <w:noProof/>
         </w:rPr>
         <w:drawing>
-          <wp:inline distT="0" distB="0" distL="0" distR="0" wp14:anchorId="0312C7E9" wp14:editId="4CC018D5">
+          <wp:inline distT="0" distB="0" distL="0" distR="0" wp14:anchorId="1E593ED9" wp14:editId="60CCE040">
             <wp:extent cx="3257550" cy="1847850"/>
             <wp:effectExtent l="0" t="0" r="0" b="0"/>
             <wp:docPr id="1" name="Picture 1"/>
@@ -129,7 +129,7 @@
     </w:p>
     <w:p>
       <w:pPr>
-        <w:pStyle w:val="Prrafodelista"/>
+        <w:pStyle w:val="ListParagraph"/>
         <w:ind w:left="0"/>
       </w:pPr>
       <w:r>
@@ -138,7 +138,7 @@
     </w:p>
     <w:p>
       <w:pPr>
-        <w:pStyle w:val="Prrafodelista"/>
+        <w:pStyle w:val="ListParagraph"/>
         <w:ind w:left="0"/>
       </w:pPr>
       <w:r>
@@ -147,7 +147,7 @@
     </w:p>
     <w:p>
       <w:pPr>
-        <w:pStyle w:val="Prrafodelista"/>
+        <w:pStyle w:val="ListParagraph"/>
         <w:ind w:left="0"/>
       </w:pPr>
       <w:r>
@@ -156,7 +156,7 @@
     </w:p>
     <w:p>
       <w:pPr>
-        <w:pStyle w:val="Prrafodelista"/>
+        <w:pStyle w:val="ListParagraph"/>
         <w:ind w:left="0"/>
       </w:pPr>
       <w:r>
@@ -165,13 +165,13 @@
     </w:p>
     <w:p>
       <w:pPr>
-        <w:pStyle w:val="Prrafodelista"/>
+        <w:pStyle w:val="ListParagraph"/>
         <w:ind w:left="0"/>
       </w:pPr>
     </w:p>
     <w:p>
       <w:pPr>
-        <w:pStyle w:val="Prrafodelista"/>
+        <w:pStyle w:val="ListParagraph"/>
         <w:ind w:left="708" w:hanging="708"/>
       </w:pPr>
       <w:r>
@@ -192,13 +192,13 @@
     </w:p>
     <w:p>
       <w:pPr>
-        <w:pStyle w:val="Prrafodelista"/>
+        <w:pStyle w:val="ListParagraph"/>
         <w:ind w:left="708" w:hanging="708"/>
       </w:pPr>
     </w:p>
     <w:p>
       <w:pPr>
-        <w:pStyle w:val="Prrafodelista"/>
+        <w:pStyle w:val="ListParagraph"/>
         <w:ind w:left="708" w:hanging="708"/>
       </w:pPr>
       <w:r>
@@ -207,7 +207,7 @@
     </w:p>
     <w:p>
       <w:pPr>
-        <w:pStyle w:val="Prrafodelista"/>
+        <w:pStyle w:val="ListParagraph"/>
         <w:ind w:left="708" w:hanging="708"/>
       </w:pPr>
       <w:r>
@@ -217,12 +217,10 @@
       <w:r>
         <w:t>a hacia arriba.</w:t>
       </w:r>
-      <w:bookmarkStart w:id="0" w:name="_GoBack"/>
-      <w:bookmarkEnd w:id="0"/>
-    </w:p>
-    <w:p>
-      <w:pPr>
-        <w:pStyle w:val="Prrafodelista"/>
+    </w:p>
+    <w:p>
+      <w:pPr>
+        <w:pStyle w:val="ListParagraph"/>
         <w:ind w:left="708" w:hanging="708"/>
       </w:pPr>
       <w:r>
@@ -240,7 +238,7 @@
     </w:p>
     <w:p>
       <w:pPr>
-        <w:pStyle w:val="Prrafodelista"/>
+        <w:pStyle w:val="ListParagraph"/>
         <w:ind w:left="708" w:hanging="708"/>
       </w:pPr>
       <w:r>
@@ -250,7 +248,7 @@
     </w:p>
     <w:p>
       <w:pPr>
-        <w:pStyle w:val="Prrafodelista"/>
+        <w:pStyle w:val="ListParagraph"/>
         <w:ind w:left="708" w:hanging="708"/>
       </w:pPr>
       <w:r>
@@ -262,16 +260,14 @@
         <w:t>*Plano de arquitectura muestra en azul los muros.</w:t>
       </w:r>
     </w:p>
-    <w:p/>
     <w:p>
       <w:r>
         <w:t>6.- Dibujar muros -&gt; Pier</w:t>
       </w:r>
     </w:p>
-    <w:p/>
-    <w:p>
-      <w:pPr>
-        <w:pStyle w:val="Prrafodelista"/>
+    <w:p>
+      <w:pPr>
+        <w:pStyle w:val="ListParagraph"/>
         <w:numPr>
           <w:ilvl w:val="0"/>
           <w:numId w:val="1"/>
@@ -283,7 +279,7 @@
     </w:p>
     <w:p>
       <w:pPr>
-        <w:pStyle w:val="Prrafodelista"/>
+        <w:pStyle w:val="ListParagraph"/>
         <w:numPr>
           <w:ilvl w:val="0"/>
           <w:numId w:val="1"/>
@@ -293,10 +289,657 @@
         <w:t>Si una viga atraviesa varios muros, en los puntos de intersección no se hace reléase porque si hay momento (negativo)</w:t>
       </w:r>
     </w:p>
-    <w:p/>
+    <w:p>
+      <w:pPr>
+        <w:pStyle w:val="ListParagraph"/>
+        <w:numPr>
+          <w:ilvl w:val="0"/>
+          <w:numId w:val="1"/>
+        </w:numPr>
+      </w:pPr>
+      <w:r>
+        <w:t>Sólo cortar los muros donde hay intersección con otros elementos, sin meshado adicional</w:t>
+      </w:r>
+    </w:p>
+    <w:p>
+      <w:r>
+        <w:br w:type="page"/>
+      </w:r>
+    </w:p>
+    <w:p>
+      <w:r>
+        <w:lastRenderedPageBreak/>
+        <w:t xml:space="preserve">7.- Dibujar losas -&gt; </w:t>
+      </w:r>
+      <w:proofErr w:type="spellStart"/>
+      <w:r>
+        <w:t>shell</w:t>
+      </w:r>
+      <w:proofErr w:type="spellEnd"/>
+      <w:r>
+        <w:t xml:space="preserve"> </w:t>
+      </w:r>
+      <w:proofErr w:type="spellStart"/>
+      <w:r>
+        <w:t>thin</w:t>
+      </w:r>
+      <w:proofErr w:type="spellEnd"/>
+    </w:p>
+    <w:p>
+      <w:r>
+        <w:t>Recomendable dibujarlas según la división hecha en la estructuración</w:t>
+      </w:r>
+    </w:p>
+    <w:p>
+      <w:pPr>
+        <w:pStyle w:val="ListParagraph"/>
+        <w:numPr>
+          <w:ilvl w:val="0"/>
+          <w:numId w:val="1"/>
+        </w:numPr>
+        <w:rPr>
+          <w:lang w:val="en-US"/>
+        </w:rPr>
+      </w:pPr>
+      <w:proofErr w:type="spellStart"/>
+      <w:r>
+        <w:rPr>
+          <w:lang w:val="en-US"/>
+        </w:rPr>
+        <w:t>Cargar</w:t>
+      </w:r>
+      <w:proofErr w:type="spellEnd"/>
+      <w:r>
+        <w:rPr>
+          <w:lang w:val="en-US"/>
+        </w:rPr>
+        <w:t xml:space="preserve"> las </w:t>
+      </w:r>
+      <w:proofErr w:type="spellStart"/>
+      <w:r>
+        <w:rPr>
+          <w:lang w:val="en-US"/>
+        </w:rPr>
+        <w:t>losas</w:t>
+      </w:r>
+      <w:proofErr w:type="spellEnd"/>
+      <w:r>
+        <w:rPr>
+          <w:lang w:val="en-US"/>
+        </w:rPr>
+        <w:t xml:space="preserve">: </w:t>
+      </w:r>
+      <w:proofErr w:type="spellStart"/>
+      <w:r>
+        <w:rPr>
+          <w:lang w:val="en-US"/>
+        </w:rPr>
+        <w:t>assignt</w:t>
+      </w:r>
+      <w:proofErr w:type="spellEnd"/>
+      <w:r>
+        <w:rPr>
+          <w:lang w:val="en-US"/>
+        </w:rPr>
+        <w:t xml:space="preserve"> -&gt; Shell loads</w:t>
+      </w:r>
+      <w:r>
+        <w:rPr>
+          <w:lang w:val="en-US"/>
+        </w:rPr>
+        <w:t xml:space="preserve"> </w:t>
+      </w:r>
+    </w:p>
+    <w:p>
+      <w:pPr>
+        <w:pStyle w:val="ListParagraph"/>
+        <w:numPr>
+          <w:ilvl w:val="2"/>
+          <w:numId w:val="1"/>
+        </w:numPr>
+      </w:pPr>
+      <w:r>
+        <w:t>PP-&gt; es el peso propio adicional, el propio de la losa ya está considerado</w:t>
+      </w:r>
+    </w:p>
+    <w:p>
+      <w:pPr>
+        <w:pStyle w:val="ListParagraph"/>
+        <w:numPr>
+          <w:ilvl w:val="2"/>
+          <w:numId w:val="1"/>
+        </w:numPr>
+      </w:pPr>
+      <w:r>
+        <w:t>SC -&gt; según el tipo de losa -&gt; estacionamiento, vivienda, escalera, etc.</w:t>
+      </w:r>
+    </w:p>
+    <w:p>
+      <w:pPr>
+        <w:pStyle w:val="ListParagraph"/>
+        <w:numPr>
+          <w:ilvl w:val="0"/>
+          <w:numId w:val="1"/>
+        </w:numPr>
+      </w:pPr>
+      <w:r>
+        <w:t xml:space="preserve">Sobrecarga en tienda (local comercial) = 400 </w:t>
+      </w:r>
+      <w:proofErr w:type="spellStart"/>
+      <w:r>
+        <w:t>kgf</w:t>
+      </w:r>
+      <w:proofErr w:type="spellEnd"/>
+      <w:r>
+        <w:t>/m2</w:t>
+      </w:r>
+    </w:p>
+    <w:p>
+      <w:pPr>
+        <w:pStyle w:val="ListParagraph"/>
+        <w:numPr>
+          <w:ilvl w:val="0"/>
+          <w:numId w:val="1"/>
+        </w:numPr>
+      </w:pPr>
+      <w:r>
+        <w:t>Balcones se dibujan como otra losa, para aplicar la sobrecarga, que es distinta al resto del departamento, por separado</w:t>
+      </w:r>
+    </w:p>
+    <w:p>
+      <w:pPr>
+        <w:pStyle w:val="ListParagraph"/>
+        <w:numPr>
+          <w:ilvl w:val="0"/>
+          <w:numId w:val="1"/>
+        </w:numPr>
+      </w:pPr>
+      <w:r>
+        <w:t>Terraza se considera como techo (</w:t>
+      </w:r>
+      <w:r>
+        <w:rPr>
+          <w:rFonts w:cstheme="minorHAnsi"/>
+        </w:rPr>
+        <w:t>λ</w:t>
+      </w:r>
+      <w:r>
+        <w:t>=40), sin uso.</w:t>
+      </w:r>
+    </w:p>
+    <w:p>
+      <w:r>
+        <w:t>8.- Aplicar diafragma rígido a toda la losa del nivel</w:t>
+      </w:r>
+      <w:r>
+        <w:t>, para todos los pisos, todos con el mismo nombre</w:t>
+      </w:r>
+    </w:p>
+    <w:p>
+      <w:r>
+        <w:t>Se recomienda hacer los diafragmas cuando ya está dibujado todo el edificio.</w:t>
+      </w:r>
+    </w:p>
+    <w:p>
+      <w:r>
+        <w:t>(semirrígido podría ser una losa de madera)</w:t>
+      </w:r>
+    </w:p>
+    <w:p>
+      <w:pPr>
+        <w:spacing w:after="0"/>
+      </w:pPr>
+      <w:r>
+        <w:t xml:space="preserve">9.- Meshado automático a losas -&gt; </w:t>
+      </w:r>
+      <w:proofErr w:type="spellStart"/>
+      <w:r>
+        <w:t>Assign</w:t>
+      </w:r>
+      <w:proofErr w:type="spellEnd"/>
+      <w:r>
+        <w:t xml:space="preserve"> -&gt; Shell -&gt; </w:t>
+      </w:r>
+      <w:proofErr w:type="spellStart"/>
+      <w:r>
+        <w:t>Floor</w:t>
+      </w:r>
+      <w:proofErr w:type="spellEnd"/>
+      <w:r>
+        <w:t xml:space="preserve"> auto </w:t>
+      </w:r>
+      <w:proofErr w:type="spellStart"/>
+      <w:r>
+        <w:t>mesh</w:t>
+      </w:r>
+      <w:proofErr w:type="spellEnd"/>
+      <w:r>
+        <w:t>…</w:t>
+      </w:r>
+    </w:p>
+    <w:p>
+      <w:pPr>
+        <w:jc w:val="center"/>
+      </w:pPr>
+      <w:r>
+        <w:rPr>
+          <w:noProof/>
+        </w:rPr>
+        <w:drawing>
+          <wp:inline distT="0" distB="0" distL="0" distR="0" wp14:anchorId="5D024B43" wp14:editId="62812D2F">
+            <wp:extent cx="3371850" cy="2096479"/>
+            <wp:effectExtent l="0" t="0" r="0" b="0"/>
+            <wp:docPr id="2" name="Picture 2"/>
+            <wp:cNvGraphicFramePr>
+              <a:graphicFrameLocks xmlns:a="http://schemas.openxmlformats.org/drawingml/2006/main" noChangeAspect="1"/>
+            </wp:cNvGraphicFramePr>
+            <a:graphic xmlns:a="http://schemas.openxmlformats.org/drawingml/2006/main">
+              <a:graphicData uri="http://schemas.openxmlformats.org/drawingml/2006/picture">
+                <pic:pic xmlns:pic="http://schemas.openxmlformats.org/drawingml/2006/picture">
+                  <pic:nvPicPr>
+                    <pic:cNvPr id="1" name=""/>
+                    <pic:cNvPicPr/>
+                  </pic:nvPicPr>
+                  <pic:blipFill>
+                    <a:blip r:embed="rId6"/>
+                    <a:stretch>
+                      <a:fillRect/>
+                    </a:stretch>
+                  </pic:blipFill>
+                  <pic:spPr>
+                    <a:xfrm>
+                      <a:off x="0" y="0"/>
+                      <a:ext cx="3387716" cy="2106344"/>
+                    </a:xfrm>
+                    <a:prstGeom prst="rect">
+                      <a:avLst/>
+                    </a:prstGeom>
+                  </pic:spPr>
+                </pic:pic>
+              </a:graphicData>
+            </a:graphic>
+          </wp:inline>
+        </w:drawing>
+      </w:r>
+    </w:p>
+    <w:p>
+      <w:pPr>
+        <w:spacing w:after="0"/>
+        <w:jc w:val="center"/>
+      </w:pPr>
+      <w:r>
+        <w:t>Para verificar meshado</w:t>
+      </w:r>
+    </w:p>
+    <w:p>
+      <w:pPr>
+        <w:jc w:val="center"/>
+      </w:pPr>
+      <w:r>
+        <w:rPr>
+          <w:noProof/>
+        </w:rPr>
+        <w:drawing>
+          <wp:inline distT="0" distB="0" distL="0" distR="0" wp14:anchorId="6939CD4C" wp14:editId="703B6606">
+            <wp:extent cx="2251686" cy="3505200"/>
+            <wp:effectExtent l="0" t="0" r="0" b="0"/>
+            <wp:docPr id="3" name="Picture 3"/>
+            <wp:cNvGraphicFramePr>
+              <a:graphicFrameLocks xmlns:a="http://schemas.openxmlformats.org/drawingml/2006/main" noChangeAspect="1"/>
+            </wp:cNvGraphicFramePr>
+            <a:graphic xmlns:a="http://schemas.openxmlformats.org/drawingml/2006/main">
+              <a:graphicData uri="http://schemas.openxmlformats.org/drawingml/2006/picture">
+                <pic:pic xmlns:pic="http://schemas.openxmlformats.org/drawingml/2006/picture">
+                  <pic:nvPicPr>
+                    <pic:cNvPr id="1" name=""/>
+                    <pic:cNvPicPr/>
+                  </pic:nvPicPr>
+                  <pic:blipFill>
+                    <a:blip r:embed="rId7"/>
+                    <a:stretch>
+                      <a:fillRect/>
+                    </a:stretch>
+                  </pic:blipFill>
+                  <pic:spPr>
+                    <a:xfrm>
+                      <a:off x="0" y="0"/>
+                      <a:ext cx="2263209" cy="3523137"/>
+                    </a:xfrm>
+                    <a:prstGeom prst="rect">
+                      <a:avLst/>
+                    </a:prstGeom>
+                  </pic:spPr>
+                </pic:pic>
+              </a:graphicData>
+            </a:graphic>
+          </wp:inline>
+        </w:drawing>
+      </w:r>
+    </w:p>
+    <w:p>
+      <w:proofErr w:type="gramStart"/>
+      <w:r>
+        <w:lastRenderedPageBreak/>
+        <w:t>10 .</w:t>
+      </w:r>
+      <w:proofErr w:type="gramEnd"/>
+      <w:r>
+        <w:t xml:space="preserve">- Definición del peso sísmico </w:t>
+      </w:r>
+      <w:r>
+        <w:t>(OK)</w:t>
+      </w:r>
+    </w:p>
+    <w:p>
+      <w:r>
+        <w:t xml:space="preserve">100% PP + 25% SC </w:t>
+      </w:r>
+    </w:p>
+    <w:p>
+      <w:r>
+        <w:t>Al seleccionar “</w:t>
+      </w:r>
+      <w:proofErr w:type="spellStart"/>
+      <w:r>
+        <w:t>Element</w:t>
+      </w:r>
+      <w:proofErr w:type="spellEnd"/>
+      <w:r>
+        <w:t xml:space="preserve"> </w:t>
+      </w:r>
+      <w:proofErr w:type="spellStart"/>
+      <w:r>
+        <w:t>self</w:t>
+      </w:r>
+      <w:proofErr w:type="spellEnd"/>
+      <w:r>
+        <w:t xml:space="preserve"> </w:t>
+      </w:r>
+      <w:proofErr w:type="spellStart"/>
+      <w:r>
+        <w:t>mass</w:t>
+      </w:r>
+      <w:proofErr w:type="spellEnd"/>
+      <w:r>
+        <w:t>” se con</w:t>
+      </w:r>
+      <w:r>
+        <w:t>sideraría 2 veces el peso propio de los elementos</w:t>
+      </w:r>
+    </w:p>
+    <w:p>
+      <w:pPr>
+        <w:jc w:val="center"/>
+      </w:pPr>
+      <w:r>
+        <w:rPr>
+          <w:noProof/>
+        </w:rPr>
+        <w:drawing>
+          <wp:inline distT="0" distB="0" distL="0" distR="0" wp14:anchorId="5248F155" wp14:editId="510B5240">
+            <wp:extent cx="4922452" cy="2131695"/>
+            <wp:effectExtent l="0" t="0" r="0" b="1905"/>
+            <wp:docPr id="4" name="Picture 4"/>
+            <wp:cNvGraphicFramePr>
+              <a:graphicFrameLocks xmlns:a="http://schemas.openxmlformats.org/drawingml/2006/main" noChangeAspect="1"/>
+            </wp:cNvGraphicFramePr>
+            <a:graphic xmlns:a="http://schemas.openxmlformats.org/drawingml/2006/main">
+              <a:graphicData uri="http://schemas.openxmlformats.org/drawingml/2006/picture">
+                <pic:pic xmlns:pic="http://schemas.openxmlformats.org/drawingml/2006/picture">
+                  <pic:nvPicPr>
+                    <pic:cNvPr id="1" name=""/>
+                    <pic:cNvPicPr/>
+                  </pic:nvPicPr>
+                  <pic:blipFill>
+                    <a:blip r:embed="rId8"/>
+                    <a:stretch>
+                      <a:fillRect/>
+                    </a:stretch>
+                  </pic:blipFill>
+                  <pic:spPr>
+                    <a:xfrm>
+                      <a:off x="0" y="0"/>
+                      <a:ext cx="4933220" cy="2136358"/>
+                    </a:xfrm>
+                    <a:prstGeom prst="rect">
+                      <a:avLst/>
+                    </a:prstGeom>
+                  </pic:spPr>
+                </pic:pic>
+              </a:graphicData>
+            </a:graphic>
+          </wp:inline>
+        </w:drawing>
+      </w:r>
+    </w:p>
+    <w:p>
+      <w:r>
+        <w:t xml:space="preserve">11.- Definir casos modales </w:t>
+      </w:r>
+    </w:p>
+    <w:p>
+      <w:r>
+        <w:t>Seleccionar la cantidad de modos necesarios para llegar al 90% de la masa</w:t>
+      </w:r>
+    </w:p>
+    <w:p>
+      <w:pPr>
+        <w:jc w:val="center"/>
+      </w:pPr>
+      <w:r>
+        <w:rPr>
+          <w:noProof/>
+        </w:rPr>
+        <w:drawing>
+          <wp:inline distT="0" distB="0" distL="0" distR="0" wp14:anchorId="759617CC" wp14:editId="7AB35D60">
+            <wp:extent cx="4683854" cy="4362063"/>
+            <wp:effectExtent l="0" t="0" r="2540" b="635"/>
+            <wp:docPr id="7" name="Picture 7"/>
+            <wp:cNvGraphicFramePr>
+              <a:graphicFrameLocks xmlns:a="http://schemas.openxmlformats.org/drawingml/2006/main" noChangeAspect="1"/>
+            </wp:cNvGraphicFramePr>
+            <a:graphic xmlns:a="http://schemas.openxmlformats.org/drawingml/2006/main">
+              <a:graphicData uri="http://schemas.openxmlformats.org/drawingml/2006/picture">
+                <pic:pic xmlns:pic="http://schemas.openxmlformats.org/drawingml/2006/picture">
+                  <pic:nvPicPr>
+                    <pic:cNvPr id="1" name=""/>
+                    <pic:cNvPicPr/>
+                  </pic:nvPicPr>
+                  <pic:blipFill>
+                    <a:blip r:embed="rId9"/>
+                    <a:stretch>
+                      <a:fillRect/>
+                    </a:stretch>
+                  </pic:blipFill>
+                  <pic:spPr>
+                    <a:xfrm>
+                      <a:off x="0" y="0"/>
+                      <a:ext cx="4687364" cy="4365332"/>
+                    </a:xfrm>
+                    <a:prstGeom prst="rect">
+                      <a:avLst/>
+                    </a:prstGeom>
+                  </pic:spPr>
+                </pic:pic>
+              </a:graphicData>
+            </a:graphic>
+          </wp:inline>
+        </w:drawing>
+      </w:r>
+    </w:p>
+    <w:p>
+      <w:r>
+        <w:br w:type="page"/>
+      </w:r>
+    </w:p>
+    <w:p>
+      <w:r>
+        <w:lastRenderedPageBreak/>
+        <w:t xml:space="preserve">12.- Chequear el modelo antes de correr -&gt; </w:t>
+      </w:r>
+      <w:proofErr w:type="spellStart"/>
+      <w:r>
+        <w:t>Analyze</w:t>
+      </w:r>
+      <w:proofErr w:type="spellEnd"/>
+      <w:r>
+        <w:t xml:space="preserve"> -&gt; </w:t>
+      </w:r>
+      <w:proofErr w:type="spellStart"/>
+      <w:r>
+        <w:t>Check</w:t>
+      </w:r>
+      <w:proofErr w:type="spellEnd"/>
+      <w:r>
+        <w:t xml:space="preserve"> </w:t>
+      </w:r>
+      <w:proofErr w:type="spellStart"/>
+      <w:r>
+        <w:t>model</w:t>
+      </w:r>
+      <w:proofErr w:type="spellEnd"/>
+      <w:r>
+        <w:t xml:space="preserve"> </w:t>
+      </w:r>
+    </w:p>
+    <w:p>
+      <w:r>
+        <w:t>Tolerancia = 1mm</w:t>
+      </w:r>
+    </w:p>
+    <w:p>
+      <w:pPr>
+        <w:jc w:val="center"/>
+      </w:pPr>
+      <w:r>
+        <w:rPr>
+          <w:noProof/>
+        </w:rPr>
+        <w:drawing>
+          <wp:inline distT="0" distB="0" distL="0" distR="0" wp14:anchorId="53BC49EA" wp14:editId="6B806873">
+            <wp:extent cx="1679444" cy="2857500"/>
+            <wp:effectExtent l="0" t="0" r="0" b="0"/>
+            <wp:docPr id="8" name="Picture 8"/>
+            <wp:cNvGraphicFramePr>
+              <a:graphicFrameLocks xmlns:a="http://schemas.openxmlformats.org/drawingml/2006/main" noChangeAspect="1"/>
+            </wp:cNvGraphicFramePr>
+            <a:graphic xmlns:a="http://schemas.openxmlformats.org/drawingml/2006/main">
+              <a:graphicData uri="http://schemas.openxmlformats.org/drawingml/2006/picture">
+                <pic:pic xmlns:pic="http://schemas.openxmlformats.org/drawingml/2006/picture">
+                  <pic:nvPicPr>
+                    <pic:cNvPr id="1" name=""/>
+                    <pic:cNvPicPr/>
+                  </pic:nvPicPr>
+                  <pic:blipFill>
+                    <a:blip r:embed="rId10"/>
+                    <a:stretch>
+                      <a:fillRect/>
+                    </a:stretch>
+                  </pic:blipFill>
+                  <pic:spPr>
+                    <a:xfrm>
+                      <a:off x="0" y="0"/>
+                      <a:ext cx="1686426" cy="2869380"/>
+                    </a:xfrm>
+                    <a:prstGeom prst="rect">
+                      <a:avLst/>
+                    </a:prstGeom>
+                  </pic:spPr>
+                </pic:pic>
+              </a:graphicData>
+            </a:graphic>
+          </wp:inline>
+        </w:drawing>
+      </w:r>
+    </w:p>
+    <w:p>
+      <w:r>
+        <w:t xml:space="preserve">13.- Definir el espectro (OK) </w:t>
+      </w:r>
+    </w:p>
+    <w:p>
+      <w:proofErr w:type="spellStart"/>
+      <w:r>
+        <w:t>Function</w:t>
+      </w:r>
+      <w:proofErr w:type="spellEnd"/>
+      <w:r>
+        <w:t xml:space="preserve"> </w:t>
+      </w:r>
+      <w:proofErr w:type="spellStart"/>
+      <w:r>
+        <w:t>damping</w:t>
+      </w:r>
+      <w:proofErr w:type="spellEnd"/>
+      <w:r>
+        <w:t xml:space="preserve"> ratio = 0.05</w:t>
+      </w:r>
+    </w:p>
+    <w:p>
+      <w:r>
+        <w:t>14.- Definir Load cases</w:t>
+      </w:r>
+    </w:p>
+    <w:p>
+      <w:r>
+        <w:t>Después se saca un R que reduce el corte basal y reduce al “</w:t>
+      </w:r>
+      <w:proofErr w:type="spellStart"/>
+      <w:r>
+        <w:t>Scale</w:t>
+      </w:r>
+      <w:proofErr w:type="spellEnd"/>
+      <w:r>
+        <w:t xml:space="preserve"> factor” de los dos espectros. Con eso se corre de nuevo el modelo.</w:t>
+      </w:r>
+      <w:bookmarkStart w:id="0" w:name="_GoBack"/>
+      <w:bookmarkEnd w:id="0"/>
+    </w:p>
+    <w:p>
+      <w:r>
+        <w:rPr>
+          <w:noProof/>
+        </w:rPr>
+        <w:drawing>
+          <wp:inline distT="0" distB="0" distL="0" distR="0" wp14:anchorId="4F48D7E8" wp14:editId="26C153D1">
+            <wp:extent cx="3546975" cy="3752753"/>
+            <wp:effectExtent l="0" t="0" r="0" b="635"/>
+            <wp:docPr id="9" name="Picture 9"/>
+            <wp:cNvGraphicFramePr>
+              <a:graphicFrameLocks xmlns:a="http://schemas.openxmlformats.org/drawingml/2006/main" noChangeAspect="1"/>
+            </wp:cNvGraphicFramePr>
+            <a:graphic xmlns:a="http://schemas.openxmlformats.org/drawingml/2006/main">
+              <a:graphicData uri="http://schemas.openxmlformats.org/drawingml/2006/picture">
+                <pic:pic xmlns:pic="http://schemas.openxmlformats.org/drawingml/2006/picture">
+                  <pic:nvPicPr>
+                    <pic:cNvPr id="1" name=""/>
+                    <pic:cNvPicPr/>
+                  </pic:nvPicPr>
+                  <pic:blipFill>
+                    <a:blip r:embed="rId11"/>
+                    <a:stretch>
+                      <a:fillRect/>
+                    </a:stretch>
+                  </pic:blipFill>
+                  <pic:spPr>
+                    <a:xfrm>
+                      <a:off x="0" y="0"/>
+                      <a:ext cx="3554487" cy="3760701"/>
+                    </a:xfrm>
+                    <a:prstGeom prst="rect">
+                      <a:avLst/>
+                    </a:prstGeom>
+                  </pic:spPr>
+                </pic:pic>
+              </a:graphicData>
+            </a:graphic>
+          </wp:inline>
+        </w:drawing>
+      </w:r>
+    </w:p>
     <w:sectPr>
       <w:pgSz w:w="12240" w:h="15840"/>
-      <w:pgMar w:top="1417" w:right="1701" w:bottom="1417" w:left="1701" w:header="708" w:footer="708" w:gutter="0"/>
+      <w:pgMar w:top="720" w:right="720" w:bottom="720" w:left="720" w:header="708" w:footer="708" w:gutter="0"/>
       <w:cols w:space="708"/>
       <w:docGrid w:linePitch="360"/>
     </w:sectPr>
@@ -322,7 +965,7 @@
         <w:rFonts w:ascii="Symbol" w:hAnsi="Symbol" w:hint="default"/>
       </w:rPr>
     </w:lvl>
-    <w:lvl w:ilvl="1" w:tplc="080A0003" w:tentative="1">
+    <w:lvl w:ilvl="1" w:tplc="080A0003">
       <w:start w:val="1"/>
       <w:numFmt w:val="bullet"/>
       <w:lvlText w:val="o"/>
@@ -334,7 +977,7 @@
         <w:rFonts w:ascii="Courier New" w:hAnsi="Courier New" w:cs="Courier New" w:hint="default"/>
       </w:rPr>
     </w:lvl>
-    <w:lvl w:ilvl="2" w:tplc="080A0005" w:tentative="1">
+    <w:lvl w:ilvl="2" w:tplc="080A0005">
       <w:start w:val="1"/>
       <w:numFmt w:val="bullet"/>
       <w:lvlText w:val=""/>
@@ -823,13 +1466,13 @@
     <w:name w:val="Normal"/>
     <w:qFormat/>
   </w:style>
-  <w:style w:type="character" w:default="1" w:styleId="Fuentedeprrafopredeter">
+  <w:style w:type="character" w:default="1" w:styleId="DefaultParagraphFont">
     <w:name w:val="Default Paragraph Font"/>
     <w:uiPriority w:val="1"/>
     <w:semiHidden/>
     <w:unhideWhenUsed/>
   </w:style>
-  <w:style w:type="table" w:default="1" w:styleId="Tablanormal">
+  <w:style w:type="table" w:default="1" w:styleId="TableNormal">
     <w:name w:val="Normal Table"/>
     <w:uiPriority w:val="99"/>
     <w:semiHidden/>
@@ -844,13 +1487,13 @@
       </w:tblCellMar>
     </w:tblPr>
   </w:style>
-  <w:style w:type="numbering" w:default="1" w:styleId="Sinlista">
+  <w:style w:type="numbering" w:default="1" w:styleId="NoList">
     <w:name w:val="No List"/>
     <w:uiPriority w:val="99"/>
     <w:semiHidden/>
     <w:unhideWhenUsed/>
   </w:style>
-  <w:style w:type="paragraph" w:styleId="Prrafodelista">
+  <w:style w:type="paragraph" w:styleId="ListParagraph">
     <w:name w:val="List Paragraph"/>
     <w:basedOn w:val="Normal"/>
     <w:uiPriority w:val="34"/>

</xml_diff>

<commit_message>
actualiza guia ETABS 24/10/2018, puntos 15, 16 y 17
</commit_message>
<xml_diff>
--- a/Guia ETABS.docx
+++ b/Guia ETABS.docx
@@ -4,7 +4,7 @@
   <w:body>
     <w:p>
       <w:pPr>
-        <w:pStyle w:val="ListParagraph"/>
+        <w:pStyle w:val="Prrafodelista"/>
         <w:numPr>
           <w:ilvl w:val="0"/>
           <w:numId w:val="1"/>
@@ -17,7 +17,7 @@
     </w:p>
     <w:p>
       <w:pPr>
-        <w:pStyle w:val="ListParagraph"/>
+        <w:pStyle w:val="Prrafodelista"/>
         <w:numPr>
           <w:ilvl w:val="0"/>
           <w:numId w:val="1"/>
@@ -30,13 +30,13 @@
     </w:p>
     <w:p>
       <w:pPr>
-        <w:pStyle w:val="ListParagraph"/>
+        <w:pStyle w:val="Prrafodelista"/>
         <w:ind w:left="0"/>
       </w:pPr>
     </w:p>
     <w:p>
       <w:pPr>
-        <w:pStyle w:val="ListParagraph"/>
+        <w:pStyle w:val="Prrafodelista"/>
         <w:numPr>
           <w:ilvl w:val="0"/>
           <w:numId w:val="1"/>
@@ -73,7 +73,7 @@
     </w:p>
     <w:p>
       <w:pPr>
-        <w:pStyle w:val="ListParagraph"/>
+        <w:pStyle w:val="Prrafodelista"/>
         <w:ind w:left="0"/>
       </w:pPr>
       <w:r>
@@ -83,7 +83,7 @@
     </w:p>
     <w:p>
       <w:pPr>
-        <w:pStyle w:val="ListParagraph"/>
+        <w:pStyle w:val="Prrafodelista"/>
         <w:ind w:left="0"/>
       </w:pPr>
       <w:r>
@@ -129,7 +129,7 @@
     </w:p>
     <w:p>
       <w:pPr>
-        <w:pStyle w:val="ListParagraph"/>
+        <w:pStyle w:val="Prrafodelista"/>
         <w:ind w:left="0"/>
       </w:pPr>
       <w:r>
@@ -138,7 +138,7 @@
     </w:p>
     <w:p>
       <w:pPr>
-        <w:pStyle w:val="ListParagraph"/>
+        <w:pStyle w:val="Prrafodelista"/>
         <w:ind w:left="0"/>
       </w:pPr>
       <w:r>
@@ -147,7 +147,7 @@
     </w:p>
     <w:p>
       <w:pPr>
-        <w:pStyle w:val="ListParagraph"/>
+        <w:pStyle w:val="Prrafodelista"/>
         <w:ind w:left="0"/>
       </w:pPr>
       <w:r>
@@ -156,7 +156,7 @@
     </w:p>
     <w:p>
       <w:pPr>
-        <w:pStyle w:val="ListParagraph"/>
+        <w:pStyle w:val="Prrafodelista"/>
         <w:ind w:left="0"/>
       </w:pPr>
       <w:r>
@@ -165,13 +165,13 @@
     </w:p>
     <w:p>
       <w:pPr>
-        <w:pStyle w:val="ListParagraph"/>
+        <w:pStyle w:val="Prrafodelista"/>
         <w:ind w:left="0"/>
       </w:pPr>
     </w:p>
     <w:p>
       <w:pPr>
-        <w:pStyle w:val="ListParagraph"/>
+        <w:pStyle w:val="Prrafodelista"/>
         <w:ind w:left="708" w:hanging="708"/>
       </w:pPr>
       <w:r>
@@ -192,13 +192,13 @@
     </w:p>
     <w:p>
       <w:pPr>
-        <w:pStyle w:val="ListParagraph"/>
+        <w:pStyle w:val="Prrafodelista"/>
         <w:ind w:left="708" w:hanging="708"/>
       </w:pPr>
     </w:p>
     <w:p>
       <w:pPr>
-        <w:pStyle w:val="ListParagraph"/>
+        <w:pStyle w:val="Prrafodelista"/>
         <w:ind w:left="708" w:hanging="708"/>
       </w:pPr>
       <w:r>
@@ -207,7 +207,7 @@
     </w:p>
     <w:p>
       <w:pPr>
-        <w:pStyle w:val="ListParagraph"/>
+        <w:pStyle w:val="Prrafodelista"/>
         <w:ind w:left="708" w:hanging="708"/>
       </w:pPr>
       <w:r>
@@ -220,7 +220,7 @@
     </w:p>
     <w:p>
       <w:pPr>
-        <w:pStyle w:val="ListParagraph"/>
+        <w:pStyle w:val="Prrafodelista"/>
         <w:ind w:left="708" w:hanging="708"/>
       </w:pPr>
       <w:r>
@@ -238,7 +238,7 @@
     </w:p>
     <w:p>
       <w:pPr>
-        <w:pStyle w:val="ListParagraph"/>
+        <w:pStyle w:val="Prrafodelista"/>
         <w:ind w:left="708" w:hanging="708"/>
       </w:pPr>
       <w:r>
@@ -248,7 +248,7 @@
     </w:p>
     <w:p>
       <w:pPr>
-        <w:pStyle w:val="ListParagraph"/>
+        <w:pStyle w:val="Prrafodelista"/>
         <w:ind w:left="708" w:hanging="708"/>
       </w:pPr>
       <w:r>
@@ -267,7 +267,7 @@
     </w:p>
     <w:p>
       <w:pPr>
-        <w:pStyle w:val="ListParagraph"/>
+        <w:pStyle w:val="Prrafodelista"/>
         <w:numPr>
           <w:ilvl w:val="0"/>
           <w:numId w:val="1"/>
@@ -279,7 +279,7 @@
     </w:p>
     <w:p>
       <w:pPr>
-        <w:pStyle w:val="ListParagraph"/>
+        <w:pStyle w:val="Prrafodelista"/>
         <w:numPr>
           <w:ilvl w:val="0"/>
           <w:numId w:val="1"/>
@@ -291,7 +291,7 @@
     </w:p>
     <w:p>
       <w:pPr>
-        <w:pStyle w:val="ListParagraph"/>
+        <w:pStyle w:val="Prrafodelista"/>
         <w:numPr>
           <w:ilvl w:val="0"/>
           <w:numId w:val="1"/>
@@ -332,7 +332,7 @@
     </w:p>
     <w:p>
       <w:pPr>
-        <w:pStyle w:val="ListParagraph"/>
+        <w:pStyle w:val="Prrafodelista"/>
         <w:numPr>
           <w:ilvl w:val="0"/>
           <w:numId w:val="1"/>
@@ -392,7 +392,7 @@
     </w:p>
     <w:p>
       <w:pPr>
-        <w:pStyle w:val="ListParagraph"/>
+        <w:pStyle w:val="Prrafodelista"/>
         <w:numPr>
           <w:ilvl w:val="2"/>
           <w:numId w:val="1"/>
@@ -404,7 +404,7 @@
     </w:p>
     <w:p>
       <w:pPr>
-        <w:pStyle w:val="ListParagraph"/>
+        <w:pStyle w:val="Prrafodelista"/>
         <w:numPr>
           <w:ilvl w:val="2"/>
           <w:numId w:val="1"/>
@@ -416,7 +416,7 @@
     </w:p>
     <w:p>
       <w:pPr>
-        <w:pStyle w:val="ListParagraph"/>
+        <w:pStyle w:val="Prrafodelista"/>
         <w:numPr>
           <w:ilvl w:val="0"/>
           <w:numId w:val="1"/>
@@ -436,7 +436,7 @@
     </w:p>
     <w:p>
       <w:pPr>
-        <w:pStyle w:val="ListParagraph"/>
+        <w:pStyle w:val="Prrafodelista"/>
         <w:numPr>
           <w:ilvl w:val="0"/>
           <w:numId w:val="1"/>
@@ -448,7 +448,7 @@
     </w:p>
     <w:p>
       <w:pPr>
-        <w:pStyle w:val="ListParagraph"/>
+        <w:pStyle w:val="Prrafodelista"/>
         <w:numPr>
           <w:ilvl w:val="0"/>
           <w:numId w:val="1"/>
@@ -892,8 +892,6 @@
       <w:r>
         <w:t xml:space="preserve"> factor” de los dos espectros. Con eso se corre de nuevo el modelo.</w:t>
       </w:r>
-      <w:bookmarkStart w:id="0" w:name="_GoBack"/>
-      <w:bookmarkEnd w:id="0"/>
     </w:p>
     <w:p>
       <w:r>
@@ -937,6 +935,84 @@
         </w:drawing>
       </w:r>
     </w:p>
+    <w:p>
+      <w:pPr>
+        <w:pStyle w:val="Prrafodelista"/>
+        <w:numPr>
+          <w:ilvl w:val="0"/>
+          <w:numId w:val="4"/>
+        </w:numPr>
+      </w:pPr>
+      <w:r>
+        <w:br w:type="page"/>
+      </w:r>
+    </w:p>
+    <w:p>
+      <w:r>
+        <w:lastRenderedPageBreak/>
+        <w:t>15.- Tolerancia de Chequeo:</w:t>
+      </w:r>
+    </w:p>
+    <w:p>
+      <w:r>
+        <w:t>0,0001</w:t>
+      </w:r>
+    </w:p>
+    <w:p>
+      <w:r>
+        <w:t>16.- Apoyos Empotrados en la base</w:t>
+      </w:r>
+    </w:p>
+    <w:p>
+      <w:r>
+        <w:rPr>
+          <w:noProof/>
+        </w:rPr>
+        <w:drawing>
+          <wp:inline distT="0" distB="0" distL="0" distR="0" wp14:anchorId="17441970" wp14:editId="73DDE2D5">
+            <wp:extent cx="2430780" cy="2185307"/>
+            <wp:effectExtent l="0" t="0" r="7620" b="5715"/>
+            <wp:docPr id="5" name="Imagen 5"/>
+            <wp:cNvGraphicFramePr>
+              <a:graphicFrameLocks xmlns:a="http://schemas.openxmlformats.org/drawingml/2006/main" noChangeAspect="1"/>
+            </wp:cNvGraphicFramePr>
+            <a:graphic xmlns:a="http://schemas.openxmlformats.org/drawingml/2006/main">
+              <a:graphicData uri="http://schemas.openxmlformats.org/drawingml/2006/picture">
+                <pic:pic xmlns:pic="http://schemas.openxmlformats.org/drawingml/2006/picture">
+                  <pic:nvPicPr>
+                    <pic:cNvPr id="1" name=""/>
+                    <pic:cNvPicPr/>
+                  </pic:nvPicPr>
+                  <pic:blipFill>
+                    <a:blip r:embed="rId12"/>
+                    <a:stretch>
+                      <a:fillRect/>
+                    </a:stretch>
+                  </pic:blipFill>
+                  <pic:spPr>
+                    <a:xfrm>
+                      <a:off x="0" y="0"/>
+                      <a:ext cx="2455467" cy="2207501"/>
+                    </a:xfrm>
+                    <a:prstGeom prst="rect">
+                      <a:avLst/>
+                    </a:prstGeom>
+                  </pic:spPr>
+                </pic:pic>
+              </a:graphicData>
+            </a:graphic>
+          </wp:inline>
+        </w:drawing>
+      </w:r>
+    </w:p>
+    <w:p>
+      <w:r>
+        <w:t>17.- En ETABS no se diseñan las fundaciones</w:t>
+      </w:r>
+      <w:bookmarkStart w:id="0" w:name="_GoBack"/>
+      <w:bookmarkEnd w:id="0"/>
+    </w:p>
+    <w:p/>
     <w:sectPr>
       <w:pgSz w:w="12240" w:h="15840"/>
       <w:pgMar w:top="720" w:right="720" w:bottom="720" w:left="720" w:header="708" w:footer="708" w:gutter="0"/>
@@ -950,6 +1026,264 @@
 <file path=word/numbering.xml><?xml version="1.0" encoding="utf-8"?>
 <w:numbering xmlns:wpc="http://schemas.microsoft.com/office/word/2010/wordprocessingCanvas" xmlns:cx="http://schemas.microsoft.com/office/drawing/2014/chartex" xmlns:cx1="http://schemas.microsoft.com/office/drawing/2015/9/8/chartex" xmlns:cx2="http://schemas.microsoft.com/office/drawing/2015/10/21/chartex" xmlns:cx3="http://schemas.microsoft.com/office/drawing/2016/5/9/chartex" xmlns:cx4="http://schemas.microsoft.com/office/drawing/2016/5/10/chartex" xmlns:cx5="http://schemas.microsoft.com/office/drawing/2016/5/11/chartex" xmlns:cx6="http://schemas.microsoft.com/office/drawing/2016/5/12/chartex" xmlns:cx7="http://schemas.microsoft.com/office/drawing/2016/5/13/chartex" xmlns:cx8="http://schemas.microsoft.com/office/drawing/2016/5/14/chartex" xmlns:mc="http://schemas.openxmlformats.org/markup-compatibility/2006" xmlns:aink="http://schemas.microsoft.com/office/drawing/2016/ink" xmlns:am3d="http://schemas.microsoft.com/office/drawing/2017/model3d" xmlns:o="urn:schemas-microsoft-com:office:office" xmlns:r="http://schemas.openxmlformats.org/officeDocument/2006/relationships" xmlns:m="http://schemas.openxmlformats.org/officeDocument/2006/math" xmlns:v="urn:schemas-microsoft-com:vml" xmlns:wp14="http://schemas.microsoft.com/office/word/2010/wordprocessingDrawing" xmlns:wp="http://schemas.openxmlformats.org/drawingml/2006/wordprocessingDrawing" xmlns:w10="urn:schemas-microsoft-com:office:word" xmlns:w="http://schemas.openxmlformats.org/wordprocessingml/2006/main" xmlns:w14="http://schemas.microsoft.com/office/word/2010/wordml" xmlns:w15="http://schemas.microsoft.com/office/word/2012/wordml" xmlns:w16cid="http://schemas.microsoft.com/office/word/2016/wordml/cid" xmlns:w16se="http://schemas.microsoft.com/office/word/2015/wordml/symex" xmlns:wpg="http://schemas.microsoft.com/office/word/2010/wordprocessingGroup" xmlns:wpi="http://schemas.microsoft.com/office/word/2010/wordprocessingInk" xmlns:wne="http://schemas.microsoft.com/office/word/2006/wordml" xmlns:wps="http://schemas.microsoft.com/office/word/2010/wordprocessingShape" mc:Ignorable="w14 w15 w16se w16cid wp14">
   <w:abstractNum w:abstractNumId="0" w15:restartNumberingAfterBreak="0">
+    <w:nsid w:val="080A28FD"/>
+    <w:multiLevelType w:val="hybridMultilevel"/>
+    <w:tmpl w:val="1F08B5F4"/>
+    <w:lvl w:ilvl="0" w:tplc="340A000F">
+      <w:start w:val="1"/>
+      <w:numFmt w:val="decimal"/>
+      <w:lvlText w:val="%1."/>
+      <w:lvlJc w:val="left"/>
+      <w:pPr>
+        <w:ind w:left="720" w:hanging="360"/>
+      </w:pPr>
+    </w:lvl>
+    <w:lvl w:ilvl="1" w:tplc="340A0019">
+      <w:start w:val="1"/>
+      <w:numFmt w:val="lowerLetter"/>
+      <w:lvlText w:val="%2."/>
+      <w:lvlJc w:val="left"/>
+      <w:pPr>
+        <w:ind w:left="1440" w:hanging="360"/>
+      </w:pPr>
+    </w:lvl>
+    <w:lvl w:ilvl="2" w:tplc="340A001B">
+      <w:start w:val="1"/>
+      <w:numFmt w:val="lowerRoman"/>
+      <w:lvlText w:val="%3."/>
+      <w:lvlJc w:val="right"/>
+      <w:pPr>
+        <w:ind w:left="2160" w:hanging="180"/>
+      </w:pPr>
+    </w:lvl>
+    <w:lvl w:ilvl="3" w:tplc="340A000F">
+      <w:start w:val="1"/>
+      <w:numFmt w:val="decimal"/>
+      <w:lvlText w:val="%4."/>
+      <w:lvlJc w:val="left"/>
+      <w:pPr>
+        <w:ind w:left="2880" w:hanging="360"/>
+      </w:pPr>
+    </w:lvl>
+    <w:lvl w:ilvl="4" w:tplc="340A0019">
+      <w:start w:val="1"/>
+      <w:numFmt w:val="lowerLetter"/>
+      <w:lvlText w:val="%5."/>
+      <w:lvlJc w:val="left"/>
+      <w:pPr>
+        <w:ind w:left="3600" w:hanging="360"/>
+      </w:pPr>
+    </w:lvl>
+    <w:lvl w:ilvl="5" w:tplc="340A001B">
+      <w:start w:val="1"/>
+      <w:numFmt w:val="lowerRoman"/>
+      <w:lvlText w:val="%6."/>
+      <w:lvlJc w:val="right"/>
+      <w:pPr>
+        <w:ind w:left="4320" w:hanging="180"/>
+      </w:pPr>
+    </w:lvl>
+    <w:lvl w:ilvl="6" w:tplc="340A000F">
+      <w:start w:val="1"/>
+      <w:numFmt w:val="decimal"/>
+      <w:lvlText w:val="%7."/>
+      <w:lvlJc w:val="left"/>
+      <w:pPr>
+        <w:ind w:left="5040" w:hanging="360"/>
+      </w:pPr>
+    </w:lvl>
+    <w:lvl w:ilvl="7" w:tplc="340A0019">
+      <w:start w:val="1"/>
+      <w:numFmt w:val="lowerLetter"/>
+      <w:lvlText w:val="%8."/>
+      <w:lvlJc w:val="left"/>
+      <w:pPr>
+        <w:ind w:left="5760" w:hanging="360"/>
+      </w:pPr>
+    </w:lvl>
+    <w:lvl w:ilvl="8" w:tplc="340A001B">
+      <w:start w:val="1"/>
+      <w:numFmt w:val="lowerRoman"/>
+      <w:lvlText w:val="%9."/>
+      <w:lvlJc w:val="right"/>
+      <w:pPr>
+        <w:ind w:left="6480" w:hanging="180"/>
+      </w:pPr>
+    </w:lvl>
+  </w:abstractNum>
+  <w:abstractNum w:abstractNumId="1" w15:restartNumberingAfterBreak="0">
+    <w:nsid w:val="1C7E410C"/>
+    <w:multiLevelType w:val="hybridMultilevel"/>
+    <w:tmpl w:val="60AAC89C"/>
+    <w:lvl w:ilvl="0" w:tplc="340A000F">
+      <w:start w:val="1"/>
+      <w:numFmt w:val="decimal"/>
+      <w:lvlText w:val="%1."/>
+      <w:lvlJc w:val="left"/>
+      <w:pPr>
+        <w:ind w:left="1776" w:hanging="360"/>
+      </w:pPr>
+    </w:lvl>
+    <w:lvl w:ilvl="1" w:tplc="340A0019" w:tentative="1">
+      <w:start w:val="1"/>
+      <w:numFmt w:val="lowerLetter"/>
+      <w:lvlText w:val="%2."/>
+      <w:lvlJc w:val="left"/>
+      <w:pPr>
+        <w:ind w:left="2496" w:hanging="360"/>
+      </w:pPr>
+    </w:lvl>
+    <w:lvl w:ilvl="2" w:tplc="340A001B" w:tentative="1">
+      <w:start w:val="1"/>
+      <w:numFmt w:val="lowerRoman"/>
+      <w:lvlText w:val="%3."/>
+      <w:lvlJc w:val="right"/>
+      <w:pPr>
+        <w:ind w:left="3216" w:hanging="180"/>
+      </w:pPr>
+    </w:lvl>
+    <w:lvl w:ilvl="3" w:tplc="340A000F" w:tentative="1">
+      <w:start w:val="1"/>
+      <w:numFmt w:val="decimal"/>
+      <w:lvlText w:val="%4."/>
+      <w:lvlJc w:val="left"/>
+      <w:pPr>
+        <w:ind w:left="3936" w:hanging="360"/>
+      </w:pPr>
+    </w:lvl>
+    <w:lvl w:ilvl="4" w:tplc="340A0019" w:tentative="1">
+      <w:start w:val="1"/>
+      <w:numFmt w:val="lowerLetter"/>
+      <w:lvlText w:val="%5."/>
+      <w:lvlJc w:val="left"/>
+      <w:pPr>
+        <w:ind w:left="4656" w:hanging="360"/>
+      </w:pPr>
+    </w:lvl>
+    <w:lvl w:ilvl="5" w:tplc="340A001B" w:tentative="1">
+      <w:start w:val="1"/>
+      <w:numFmt w:val="lowerRoman"/>
+      <w:lvlText w:val="%6."/>
+      <w:lvlJc w:val="right"/>
+      <w:pPr>
+        <w:ind w:left="5376" w:hanging="180"/>
+      </w:pPr>
+    </w:lvl>
+    <w:lvl w:ilvl="6" w:tplc="340A000F" w:tentative="1">
+      <w:start w:val="1"/>
+      <w:numFmt w:val="decimal"/>
+      <w:lvlText w:val="%7."/>
+      <w:lvlJc w:val="left"/>
+      <w:pPr>
+        <w:ind w:left="6096" w:hanging="360"/>
+      </w:pPr>
+    </w:lvl>
+    <w:lvl w:ilvl="7" w:tplc="340A0019" w:tentative="1">
+      <w:start w:val="1"/>
+      <w:numFmt w:val="lowerLetter"/>
+      <w:lvlText w:val="%8."/>
+      <w:lvlJc w:val="left"/>
+      <w:pPr>
+        <w:ind w:left="6816" w:hanging="360"/>
+      </w:pPr>
+    </w:lvl>
+    <w:lvl w:ilvl="8" w:tplc="340A001B" w:tentative="1">
+      <w:start w:val="1"/>
+      <w:numFmt w:val="lowerRoman"/>
+      <w:lvlText w:val="%9."/>
+      <w:lvlJc w:val="right"/>
+      <w:pPr>
+        <w:ind w:left="7536" w:hanging="180"/>
+      </w:pPr>
+    </w:lvl>
+  </w:abstractNum>
+  <w:abstractNum w:abstractNumId="2" w15:restartNumberingAfterBreak="0">
+    <w:nsid w:val="5BBD3BD9"/>
+    <w:multiLevelType w:val="hybridMultilevel"/>
+    <w:tmpl w:val="73422838"/>
+    <w:lvl w:ilvl="0" w:tplc="340A000F">
+      <w:start w:val="1"/>
+      <w:numFmt w:val="decimal"/>
+      <w:lvlText w:val="%1."/>
+      <w:lvlJc w:val="left"/>
+      <w:pPr>
+        <w:ind w:left="720" w:hanging="360"/>
+      </w:pPr>
+    </w:lvl>
+    <w:lvl w:ilvl="1" w:tplc="340A0019" w:tentative="1">
+      <w:start w:val="1"/>
+      <w:numFmt w:val="lowerLetter"/>
+      <w:lvlText w:val="%2."/>
+      <w:lvlJc w:val="left"/>
+      <w:pPr>
+        <w:ind w:left="1440" w:hanging="360"/>
+      </w:pPr>
+    </w:lvl>
+    <w:lvl w:ilvl="2" w:tplc="340A001B" w:tentative="1">
+      <w:start w:val="1"/>
+      <w:numFmt w:val="lowerRoman"/>
+      <w:lvlText w:val="%3."/>
+      <w:lvlJc w:val="right"/>
+      <w:pPr>
+        <w:ind w:left="2160" w:hanging="180"/>
+      </w:pPr>
+    </w:lvl>
+    <w:lvl w:ilvl="3" w:tplc="340A000F" w:tentative="1">
+      <w:start w:val="1"/>
+      <w:numFmt w:val="decimal"/>
+      <w:lvlText w:val="%4."/>
+      <w:lvlJc w:val="left"/>
+      <w:pPr>
+        <w:ind w:left="2880" w:hanging="360"/>
+      </w:pPr>
+    </w:lvl>
+    <w:lvl w:ilvl="4" w:tplc="340A0019" w:tentative="1">
+      <w:start w:val="1"/>
+      <w:numFmt w:val="lowerLetter"/>
+      <w:lvlText w:val="%5."/>
+      <w:lvlJc w:val="left"/>
+      <w:pPr>
+        <w:ind w:left="3600" w:hanging="360"/>
+      </w:pPr>
+    </w:lvl>
+    <w:lvl w:ilvl="5" w:tplc="340A001B" w:tentative="1">
+      <w:start w:val="1"/>
+      <w:numFmt w:val="lowerRoman"/>
+      <w:lvlText w:val="%6."/>
+      <w:lvlJc w:val="right"/>
+      <w:pPr>
+        <w:ind w:left="4320" w:hanging="180"/>
+      </w:pPr>
+    </w:lvl>
+    <w:lvl w:ilvl="6" w:tplc="340A000F" w:tentative="1">
+      <w:start w:val="1"/>
+      <w:numFmt w:val="decimal"/>
+      <w:lvlText w:val="%7."/>
+      <w:lvlJc w:val="left"/>
+      <w:pPr>
+        <w:ind w:left="5040" w:hanging="360"/>
+      </w:pPr>
+    </w:lvl>
+    <w:lvl w:ilvl="7" w:tplc="340A0019" w:tentative="1">
+      <w:start w:val="1"/>
+      <w:numFmt w:val="lowerLetter"/>
+      <w:lvlText w:val="%8."/>
+      <w:lvlJc w:val="left"/>
+      <w:pPr>
+        <w:ind w:left="5760" w:hanging="360"/>
+      </w:pPr>
+    </w:lvl>
+    <w:lvl w:ilvl="8" w:tplc="340A001B" w:tentative="1">
+      <w:start w:val="1"/>
+      <w:numFmt w:val="lowerRoman"/>
+      <w:lvlText w:val="%9."/>
+      <w:lvlJc w:val="right"/>
+      <w:pPr>
+        <w:ind w:left="6480" w:hanging="180"/>
+      </w:pPr>
+    </w:lvl>
+  </w:abstractNum>
+  <w:abstractNum w:abstractNumId="3" w15:restartNumberingAfterBreak="0">
     <w:nsid w:val="79551121"/>
     <w:multiLevelType w:val="hybridMultilevel"/>
     <w:tmpl w:val="964C7CB2"/>
@@ -1063,6 +1397,15 @@
     </w:lvl>
   </w:abstractNum>
   <w:num w:numId="1">
+    <w:abstractNumId w:val="3"/>
+  </w:num>
+  <w:num w:numId="2">
+    <w:abstractNumId w:val="2"/>
+  </w:num>
+  <w:num w:numId="3">
+    <w:abstractNumId w:val="1"/>
+  </w:num>
+  <w:num w:numId="4">
     <w:abstractNumId w:val="0"/>
   </w:num>
 </w:numbering>
@@ -1466,13 +1809,13 @@
     <w:name w:val="Normal"/>
     <w:qFormat/>
   </w:style>
-  <w:style w:type="character" w:default="1" w:styleId="DefaultParagraphFont">
+  <w:style w:type="character" w:default="1" w:styleId="Fuentedeprrafopredeter">
     <w:name w:val="Default Paragraph Font"/>
     <w:uiPriority w:val="1"/>
     <w:semiHidden/>
     <w:unhideWhenUsed/>
   </w:style>
-  <w:style w:type="table" w:default="1" w:styleId="TableNormal">
+  <w:style w:type="table" w:default="1" w:styleId="Tablanormal">
     <w:name w:val="Normal Table"/>
     <w:uiPriority w:val="99"/>
     <w:semiHidden/>
@@ -1487,13 +1830,13 @@
       </w:tblCellMar>
     </w:tblPr>
   </w:style>
-  <w:style w:type="numbering" w:default="1" w:styleId="NoList">
+  <w:style w:type="numbering" w:default="1" w:styleId="Sinlista">
     <w:name w:val="No List"/>
     <w:uiPriority w:val="99"/>
     <w:semiHidden/>
     <w:unhideWhenUsed/>
   </w:style>
-  <w:style w:type="paragraph" w:styleId="ListParagraph">
+  <w:style w:type="paragraph" w:styleId="Prrafodelista">
     <w:name w:val="List Paragraph"/>
     <w:basedOn w:val="Normal"/>
     <w:uiPriority w:val="34"/>

</xml_diff>

<commit_message>
Acturaliza guia hasta el punto 21
</commit_message>
<xml_diff>
--- a/Guia ETABS.docx
+++ b/Guia ETABS.docx
@@ -882,7 +882,21 @@
     </w:p>
     <w:p>
       <w:r>
-        <w:t>Después se saca un R que reduce el corte basal y reduce al “</w:t>
+        <w:t>Después se saca un R</w:t>
+      </w:r>
+      <w:r>
+        <w:t xml:space="preserve">* en cada </w:t>
+      </w:r>
+      <w:proofErr w:type="gramStart"/>
+      <w:r>
+        <w:t xml:space="preserve">eje </w:t>
+      </w:r>
+      <w:r>
+        <w:t xml:space="preserve"> que</w:t>
+      </w:r>
+      <w:proofErr w:type="gramEnd"/>
+      <w:r>
+        <w:t xml:space="preserve"> reduce el corte basal y reduce al “</w:t>
       </w:r>
       <w:proofErr w:type="spellStart"/>
       <w:r>
@@ -891,6 +905,17 @@
       <w:proofErr w:type="spellEnd"/>
       <w:r>
         <w:t xml:space="preserve"> factor” de los dos espectros. Con eso se corre de nuevo el modelo.</w:t>
+      </w:r>
+      <w:r>
+        <w:t xml:space="preserve"> </w:t>
+      </w:r>
+      <w:proofErr w:type="gramStart"/>
+      <w:r>
+        <w:t>( si</w:t>
+      </w:r>
+      <w:proofErr w:type="gramEnd"/>
+      <w:r>
+        <w:t xml:space="preserve"> R* dio 6,7 en esa dirección, el valor subrayado se debe dividir en 6,7)</w:t>
       </w:r>
     </w:p>
     <w:p>
@@ -1009,10 +1034,152 @@
       <w:r>
         <w:t>17.- En ETABS no se diseñan las fundaciones</w:t>
       </w:r>
+      <w:r>
+        <w:t>.</w:t>
+      </w:r>
+    </w:p>
+    <w:p>
+      <w:r>
+        <w:t xml:space="preserve">18.- Correr modelo </w:t>
+      </w:r>
+      <w:r>
+        <w:t>(1°corrida) analizar periodos fundamentales en x e y.</w:t>
+      </w:r>
+    </w:p>
+    <w:p>
+      <w:r>
+        <w:rPr>
+          <w:noProof/>
+        </w:rPr>
+        <w:drawing>
+          <wp:inline distT="0" distB="0" distL="0" distR="0" wp14:anchorId="3397D9FB" wp14:editId="358FA0BE">
+            <wp:extent cx="3447179" cy="4419600"/>
+            <wp:effectExtent l="0" t="0" r="1270" b="0"/>
+            <wp:docPr id="6" name="Imagen 6"/>
+            <wp:cNvGraphicFramePr>
+              <a:graphicFrameLocks xmlns:a="http://schemas.openxmlformats.org/drawingml/2006/main" noChangeAspect="1"/>
+            </wp:cNvGraphicFramePr>
+            <a:graphic xmlns:a="http://schemas.openxmlformats.org/drawingml/2006/main">
+              <a:graphicData uri="http://schemas.openxmlformats.org/drawingml/2006/picture">
+                <pic:pic xmlns:pic="http://schemas.openxmlformats.org/drawingml/2006/picture">
+                  <pic:nvPicPr>
+                    <pic:cNvPr id="1" name=""/>
+                    <pic:cNvPicPr/>
+                  </pic:nvPicPr>
+                  <pic:blipFill>
+                    <a:blip r:embed="rId13"/>
+                    <a:stretch>
+                      <a:fillRect/>
+                    </a:stretch>
+                  </pic:blipFill>
+                  <pic:spPr>
+                    <a:xfrm>
+                      <a:off x="0" y="0"/>
+                      <a:ext cx="3455039" cy="4429677"/>
+                    </a:xfrm>
+                    <a:prstGeom prst="rect">
+                      <a:avLst/>
+                    </a:prstGeom>
+                  </pic:spPr>
+                </pic:pic>
+              </a:graphicData>
+            </a:graphic>
+          </wp:inline>
+        </w:drawing>
+      </w:r>
+    </w:p>
+    <w:p>
+      <w:r>
+        <w:br w:type="page"/>
+      </w:r>
+    </w:p>
+    <w:p/>
+    <w:p>
+      <w:r>
+        <w:t xml:space="preserve">19.- Analizar Cortes basales (En </w:t>
+      </w:r>
+      <w:proofErr w:type="spellStart"/>
+      <w:r>
+        <w:t>Story</w:t>
+      </w:r>
+      <w:proofErr w:type="spellEnd"/>
+      <w:r>
+        <w:t xml:space="preserve"> </w:t>
+      </w:r>
+      <w:proofErr w:type="spellStart"/>
+      <w:r>
+        <w:t>Forces</w:t>
+      </w:r>
+      <w:proofErr w:type="spellEnd"/>
+      <w:r>
+        <w:t>)</w:t>
+      </w:r>
+    </w:p>
+    <w:p>
+      <w:r>
+        <w:rPr>
+          <w:noProof/>
+        </w:rPr>
+        <w:drawing>
+          <wp:inline distT="0" distB="0" distL="0" distR="0" wp14:anchorId="7FEF92BE" wp14:editId="4C70343D">
+            <wp:extent cx="2983244" cy="3824793"/>
+            <wp:effectExtent l="0" t="0" r="7620" b="4445"/>
+            <wp:docPr id="10" name="Imagen 10"/>
+            <wp:cNvGraphicFramePr>
+              <a:graphicFrameLocks xmlns:a="http://schemas.openxmlformats.org/drawingml/2006/main" noChangeAspect="1"/>
+            </wp:cNvGraphicFramePr>
+            <a:graphic xmlns:a="http://schemas.openxmlformats.org/drawingml/2006/main">
+              <a:graphicData uri="http://schemas.openxmlformats.org/drawingml/2006/picture">
+                <pic:pic xmlns:pic="http://schemas.openxmlformats.org/drawingml/2006/picture">
+                  <pic:nvPicPr>
+                    <pic:cNvPr id="1" name=""/>
+                    <pic:cNvPicPr/>
+                  </pic:nvPicPr>
+                  <pic:blipFill>
+                    <a:blip r:embed="rId14"/>
+                    <a:stretch>
+                      <a:fillRect/>
+                    </a:stretch>
+                  </pic:blipFill>
+                  <pic:spPr>
+                    <a:xfrm>
+                      <a:off x="0" y="0"/>
+                      <a:ext cx="3003871" cy="3851238"/>
+                    </a:xfrm>
+                    <a:prstGeom prst="rect">
+                      <a:avLst/>
+                    </a:prstGeom>
+                  </pic:spPr>
+                </pic:pic>
+              </a:graphicData>
+            </a:graphic>
+          </wp:inline>
+        </w:drawing>
+      </w:r>
+    </w:p>
+    <w:p>
+      <w:r>
+        <w:t xml:space="preserve">20.- Para verificar deformaciones solo se debe correr el modelo con el sismo puro </w:t>
+      </w:r>
+      <w:proofErr w:type="gramStart"/>
+      <w:r>
+        <w:t>( reducido</w:t>
+      </w:r>
+      <w:proofErr w:type="gramEnd"/>
+      <w:r>
+        <w:t xml:space="preserve"> por R*), sin combinaciones.</w:t>
+      </w:r>
+    </w:p>
+    <w:p>
+      <w:r>
+        <w:t>21.- Verificar corte basal entre el mínimo y el máximo. Dependiendo del, caso  p</w:t>
+      </w:r>
       <w:bookmarkStart w:id="0" w:name="_GoBack"/>
       <w:bookmarkEnd w:id="0"/>
-    </w:p>
-    <w:p/>
+      <w:r>
+        <w:t>uede conllevar una modificación de R*.</w:t>
+      </w:r>
+    </w:p>
     <w:sectPr>
       <w:pgSz w:w="12240" w:h="15840"/>
       <w:pgMar w:top="720" w:right="720" w:bottom="720" w:left="720" w:header="708" w:footer="708" w:gutter="0"/>

</xml_diff>